<commit_message>
chat based mode update
</commit_message>
<xml_diff>
--- a/src/utils/word_reference.docx
+++ b/src/utils/word_reference.docx
@@ -5,7 +5,7 @@
   <w:body>
     <w:p>
       <w:pPr>
-        <w:pStyle w:val="5"/>
+        <w:pStyle w:val="4"/>
         <w:bidi w:val="0"/>
         <w:rPr>
           <w:rFonts w:hint="eastAsia"/>
@@ -715,7 +715,7 @@
     <w:rPr>
       <w:rFonts w:eastAsia="等线"/>
       <w:b/>
-      <w:sz w:val="32"/>
+      <w:sz w:val="28"/>
     </w:rPr>
   </w:style>
   <w:style w:type="paragraph" w:styleId="5">
@@ -844,7 +844,7 @@
     <w:rPr>
       <w:rFonts w:ascii="Times New Roman" w:hAnsi="Times New Roman" w:eastAsia="等线" w:cs="Times New Roman"/>
       <w:b/>
-      <w:sz w:val="32"/>
+      <w:sz w:val="28"/>
     </w:rPr>
   </w:style>
   <w:style w:type="character" w:customStyle="1" w:styleId="14">

</xml_diff>